<commit_message>
Changes to documents & added accelerometer code for ESP32 MQTT Mongo example.
</commit_message>
<xml_diff>
--- a/Workshop_Documents/DEPA_Assistant_Handbook.docx
+++ b/Workshop_Documents/DEPA_Assistant_Handbook.docx
@@ -11,12 +11,15 @@
           <w:b/>
           <w:sz w:val="28"/>
         </w:rPr>
-        <w:t>DEPA Workshop – Assistant Handbook (Updated)</w:t>
+        <w:t>DEPA Workshop – Assistant Handbook</w:t>
       </w:r>
     </w:p>
     <w:p>
       <w:r>
-        <w:t>This handbook provides step-by-step guidance for assistants managing the DEPA Autonomous Robot + IoT Telemetry Workshop. The first three days cover robotics, and the final two days focus on IoT telemetry using ESP32 boards, sensors, and cloud data integration.</w:t>
+        <w:t xml:space="preserve">This handbook provides step-by-step guidance for assistants managing the DEPA </w:t>
+      </w:r>
+      <w:r>
+        <w:t>Workshop. The first three days cover robotics, and the final two days focus on IoT telemetry using ESP32 boards, sensors, and cloud data integration.</w:t>
       </w:r>
     </w:p>
     <w:p>
@@ -50,7 +53,10 @@
         <w:pStyle w:val="ListNumber"/>
       </w:pPr>
       <w:r>
-        <w:t>2. Verify MongoDB and MQTT credentials in multi_team_mqtt_mongo.js or .env file.</w:t>
+        <w:t>2. Verify MongoDB and MQTT credentials in multi_team_mqtt_mongo.js</w:t>
+      </w:r>
+      <w:r>
+        <w:t xml:space="preserve"> </w:t>
       </w:r>
     </w:p>
     <w:p>
@@ -114,11 +120,6 @@
       </w:r>
     </w:p>
     <w:p>
-      <w:r>
-        <w:t>If the ESP32 does not appear in the port list, ensure CP210x drivers are installed. Verify that the correct board ('ESP32 Dev Module') and COM port are selected before uploading code.</w:t>
-      </w:r>
-    </w:p>
-    <w:p>
       <w:pPr>
         <w:pStyle w:val="Heading2"/>
       </w:pPr>
@@ -141,7 +142,6 @@
         <w:pStyle w:val="Heading2"/>
       </w:pPr>
       <w:r>
-        <w:lastRenderedPageBreak/>
         <w:t>4. Troubleshooting</w:t>
       </w:r>
     </w:p>
@@ -152,6 +152,7 @@
     </w:p>
     <w:p>
       <w:r>
+        <w:lastRenderedPageBreak/>
         <w:t>• No data in MongoDB → confirm bridge running, correct team topic used, and MQTT dashboard shows activity.</w:t>
       </w:r>
     </w:p>
@@ -168,6 +169,21 @@
     <w:p>
       <w:r>
         <w:t>• Sensor readings all zero → verify correct wiring (SDA/SCL pins for ADXL345, data pin for DHT).</w:t>
+      </w:r>
+    </w:p>
+    <w:p>
+      <w:pPr>
+        <w:rPr>
+          <w:b/>
+          <w:bCs/>
+        </w:rPr>
+      </w:pPr>
+      <w:r>
+        <w:rPr>
+          <w:b/>
+          <w:bCs/>
+        </w:rPr>
+        <w:t>Detailed instructions for ESP related code can be found from “DEPA-INSTRUCT” file</w:t>
       </w:r>
     </w:p>
     <w:p>
@@ -236,22 +252,34 @@
     </w:p>
     <w:p>
       <w:r>
-        <w:t>✓ Bridge running and logging data</w:t>
+        <w:t>✓</w:t>
+      </w:r>
+      <w:r>
+        <w:t xml:space="preserve"> Bridge running and logging data</w:t>
       </w:r>
     </w:p>
     <w:p>
       <w:r>
-        <w:t>✓ Students connected to Wi-Fi and MQTT broker</w:t>
+        <w:t>✓</w:t>
+      </w:r>
+      <w:r>
+        <w:t xml:space="preserve"> Students connected to Wi-Fi and MQTT broker</w:t>
       </w:r>
     </w:p>
     <w:p>
       <w:r>
-        <w:t>✓ Sensor data visible in MQTT dashboard and MongoDB</w:t>
+        <w:t>✓</w:t>
+      </w:r>
+      <w:r>
+        <w:t xml:space="preserve"> Sensor data visible in MQTT dashboard and MongoDB</w:t>
       </w:r>
     </w:p>
     <w:p>
       <w:r>
-        <w:t>✓ Export and visualization verified</w:t>
+        <w:t>✓</w:t>
+      </w:r>
+      <w:r>
+        <w:t xml:space="preserve"> Export and visualization verified</w:t>
       </w:r>
     </w:p>
     <w:p>

</xml_diff>